<commit_message>
changes to my resume
</commit_message>
<xml_diff>
--- a/public/SolomonResume.docx
+++ b/public/SolomonResume.docx
@@ -150,7 +150,7 @@
           </mc:Choice>
           <mc:Fallback>
             <w:pict>
-              <v:shape id="Pole tekstowe 2" o:spid="_x0000_s1026" o:spt="202" type="#_x0000_t202" style="position:absolute;left:0pt;margin-left:-8pt;margin-top:-27.6pt;height:124.55pt;width:194.25pt;mso-wrap-distance-bottom:3.6pt;mso-wrap-distance-left:9pt;mso-wrap-distance-right:9pt;mso-wrap-distance-top:3.6pt;z-index:251660288;mso-width-relative:page;mso-height-relative:page;" filled="f" stroked="f" coordsize="21600,21600" o:gfxdata="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">
+              <v:shape id="Pole tekstowe 2" o:spid="_x0000_s1026" o:spt="202" type="#_x0000_t202" style="position:absolute;left:0pt;margin-left:-8pt;margin-top:-27.6pt;height:124.55pt;width:194.25pt;mso-wrap-distance-bottom:3.6pt;mso-wrap-distance-left:9pt;mso-wrap-distance-right:9pt;mso-wrap-distance-top:3.6pt;z-index:251660288;mso-width-relative:page;mso-height-relative:page;" filled="f" stroked="f" coordsize="21600,21600" o:gfxdata="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">
                 <v:fill on="f" focussize="0,0"/>
                 <v:stroke on="f" weight="3.5pt" miterlimit="8" joinstyle="miter"/>
                 <v:imagedata o:title=""/>
@@ -256,6 +256,8 @@
           </mc:Fallback>
         </mc:AlternateContent>
       </w:r>
+      <w:bookmarkStart w:id="0" w:name="_GoBack"/>
+      <w:bookmarkEnd w:id="0"/>
       <w:r>
         <w:rPr>
           <w:lang w:val="en-US"/>
@@ -781,6 +783,17 @@
                               <w:pStyle w:val="13"/>
                               <w:rPr>
                                 <w:rFonts w:hint="default"/>
+                                <w:b w:val="0"/>
+                                <w:bCs w:val="0"/>
+                                <w:sz w:val="24"/>
+                                <w:szCs w:val="24"/>
+                                <w:u w:val="none"/>
+                                <w:lang w:val="en-US"/>
+                              </w:rPr>
+                            </w:pPr>
+                            <w:r>
+                              <w:rPr>
+                                <w:rFonts w:hint="default"/>
                                 <w:b/>
                                 <w:bCs/>
                                 <w:sz w:val="24"/>
@@ -788,18 +801,67 @@
                                 <w:u w:val="none"/>
                                 <w:lang w:val="en-US"/>
                               </w:rPr>
-                            </w:pPr>
-                            <w:r>
-                              <w:rPr>
-                                <w:rFonts w:hint="default"/>
-                                <w:b/>
-                                <w:bCs/>
+                              <w:t xml:space="preserve">Portfolio: </w:t>
+                            </w:r>
+                            <w:r>
+                              <w:rPr>
+                                <w:rFonts w:hint="default"/>
+                                <w:b w:val="0"/>
+                                <w:bCs w:val="0"/>
                                 <w:sz w:val="24"/>
                                 <w:szCs w:val="24"/>
                                 <w:u w:val="none"/>
                                 <w:lang w:val="en-US"/>
                               </w:rPr>
-                              <w:t>Portfolio:</w:t>
+                              <w:fldChar w:fldCharType="begin"/>
+                            </w:r>
+                            <w:r>
+                              <w:rPr>
+                                <w:rFonts w:hint="default"/>
+                                <w:b w:val="0"/>
+                                <w:bCs w:val="0"/>
+                                <w:sz w:val="24"/>
+                                <w:szCs w:val="24"/>
+                                <w:u w:val="none"/>
+                                <w:lang w:val="en-US"/>
+                              </w:rPr>
+                              <w:instrText xml:space="preserve"> HYPERLINK "https://oasolomon.vercel.app/" </w:instrText>
+                            </w:r>
+                            <w:r>
+                              <w:rPr>
+                                <w:rFonts w:hint="default"/>
+                                <w:b w:val="0"/>
+                                <w:bCs w:val="0"/>
+                                <w:sz w:val="24"/>
+                                <w:szCs w:val="24"/>
+                                <w:u w:val="none"/>
+                                <w:lang w:val="en-US"/>
+                              </w:rPr>
+                              <w:fldChar w:fldCharType="separate"/>
+                            </w:r>
+                            <w:r>
+                              <w:rPr>
+                                <w:rStyle w:val="6"/>
+                                <w:rFonts w:hint="default"/>
+                                <w:b w:val="0"/>
+                                <w:bCs w:val="0"/>
+                                <w:sz w:val="24"/>
+                                <w:szCs w:val="24"/>
+                                <w:lang w:val="en-US"/>
+                              </w:rPr>
+                              <w:t>https://oasolomon.vercel.app/</w:t>
+                            </w:r>
+                            <w:r>
+                              <w:rPr>
+                                <w:rFonts w:hint="default"/>
+                                <w:b w:val="0"/>
+                                <w:bCs w:val="0"/>
+                                <w:sz w:val="24"/>
+                                <w:szCs w:val="24"/>
+                                <w:u w:val="none"/>
+                                <w:lang w:val="en-US"/>
+                              </w:rPr>
+                              <w:fldChar w:fldCharType="end"/>
                             </w:r>
                           </w:p>
                           <w:p>
@@ -1043,7 +1105,7 @@
           </mc:Choice>
           <mc:Fallback>
             <w:pict>
-              <v:shape id="Pole tekstowe 2" o:spid="_x0000_s1026" o:spt="202" type="#_x0000_t202" style="position:absolute;left:0pt;margin-left:-17.4pt;margin-top:259pt;height:539.05pt;width:185.25pt;mso-wrap-distance-bottom:3.6pt;mso-wrap-distance-left:9pt;mso-wrap-distance-right:9pt;mso-wrap-distance-top:3.6pt;z-index:251661312;mso-width-relative:page;mso-height-relative:page;" filled="f" stroked="f" coordsize="21600,21600" o:gfxdata="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">
+              <v:shape id="Pole tekstowe 2" o:spid="_x0000_s1026" o:spt="202" type="#_x0000_t202" style="position:absolute;left:0pt;margin-left:-17.4pt;margin-top:259pt;height:539.05pt;width:185.25pt;mso-wrap-distance-bottom:3.6pt;mso-wrap-distance-left:9pt;mso-wrap-distance-right:9pt;mso-wrap-distance-top:3.6pt;z-index:251661312;mso-width-relative:page;mso-height-relative:page;" filled="f" stroked="f" coordsize="21600,21600" o:gfxdata="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">
                 <v:fill on="f" focussize="0,0"/>
                 <v:stroke on="f" miterlimit="8" joinstyle="miter"/>
                 <v:imagedata o:title=""/>
@@ -1533,6 +1595,17 @@
                         <w:pStyle w:val="13"/>
                         <w:rPr>
                           <w:rFonts w:hint="default"/>
+                          <w:b w:val="0"/>
+                          <w:bCs w:val="0"/>
+                          <w:sz w:val="24"/>
+                          <w:szCs w:val="24"/>
+                          <w:u w:val="none"/>
+                          <w:lang w:val="en-US"/>
+                        </w:rPr>
+                      </w:pPr>
+                      <w:r>
+                        <w:rPr>
+                          <w:rFonts w:hint="default"/>
                           <w:b/>
                           <w:bCs/>
                           <w:sz w:val="24"/>
@@ -1540,18 +1613,67 @@
                           <w:u w:val="none"/>
                           <w:lang w:val="en-US"/>
                         </w:rPr>
-                      </w:pPr>
-                      <w:r>
-                        <w:rPr>
-                          <w:rFonts w:hint="default"/>
-                          <w:b/>
-                          <w:bCs/>
+                        <w:t xml:space="preserve">Portfolio: </w:t>
+                      </w:r>
+                      <w:r>
+                        <w:rPr>
+                          <w:rFonts w:hint="default"/>
+                          <w:b w:val="0"/>
+                          <w:bCs w:val="0"/>
                           <w:sz w:val="24"/>
                           <w:szCs w:val="24"/>
                           <w:u w:val="none"/>
                           <w:lang w:val="en-US"/>
                         </w:rPr>
-                        <w:t>Portfolio:</w:t>
+                        <w:fldChar w:fldCharType="begin"/>
+                      </w:r>
+                      <w:r>
+                        <w:rPr>
+                          <w:rFonts w:hint="default"/>
+                          <w:b w:val="0"/>
+                          <w:bCs w:val="0"/>
+                          <w:sz w:val="24"/>
+                          <w:szCs w:val="24"/>
+                          <w:u w:val="none"/>
+                          <w:lang w:val="en-US"/>
+                        </w:rPr>
+                        <w:instrText xml:space="preserve"> HYPERLINK "https://oasolomon.vercel.app/" </w:instrText>
+                      </w:r>
+                      <w:r>
+                        <w:rPr>
+                          <w:rFonts w:hint="default"/>
+                          <w:b w:val="0"/>
+                          <w:bCs w:val="0"/>
+                          <w:sz w:val="24"/>
+                          <w:szCs w:val="24"/>
+                          <w:u w:val="none"/>
+                          <w:lang w:val="en-US"/>
+                        </w:rPr>
+                        <w:fldChar w:fldCharType="separate"/>
+                      </w:r>
+                      <w:r>
+                        <w:rPr>
+                          <w:rStyle w:val="6"/>
+                          <w:rFonts w:hint="default"/>
+                          <w:b w:val="0"/>
+                          <w:bCs w:val="0"/>
+                          <w:sz w:val="24"/>
+                          <w:szCs w:val="24"/>
+                          <w:lang w:val="en-US"/>
+                        </w:rPr>
+                        <w:t>https://oasolomon.vercel.app/</w:t>
+                      </w:r>
+                      <w:r>
+                        <w:rPr>
+                          <w:rFonts w:hint="default"/>
+                          <w:b w:val="0"/>
+                          <w:bCs w:val="0"/>
+                          <w:sz w:val="24"/>
+                          <w:szCs w:val="24"/>
+                          <w:u w:val="none"/>
+                          <w:lang w:val="en-US"/>
+                        </w:rPr>
+                        <w:fldChar w:fldCharType="end"/>
                       </w:r>
                     </w:p>
                     <w:p>
@@ -1790,8 +1912,6 @@
           </mc:Fallback>
         </mc:AlternateContent>
       </w:r>
-      <w:bookmarkStart w:id="0" w:name="_GoBack"/>
-      <w:bookmarkEnd w:id="0"/>
       <w:r>
         <w:rPr>
           <w:lang w:val="en-US"/>
@@ -2595,6 +2715,7 @@
                             <w:pPr>
                               <w:pStyle w:val="13"/>
                               <w:numPr>
+                                <w:ilvl w:val="0"/>
                                 <w:numId w:val="0"/>
                               </w:numPr>
                               <w:spacing w:after="0" w:line="360" w:lineRule="auto"/>
@@ -2612,6 +2733,7 @@
                             <w:pPr>
                               <w:pStyle w:val="13"/>
                               <w:numPr>
+                                <w:ilvl w:val="0"/>
                                 <w:numId w:val="0"/>
                               </w:numPr>
                               <w:spacing w:line="360" w:lineRule="auto"/>
@@ -2652,6 +2774,7 @@
                             <w:pPr>
                               <w:pStyle w:val="13"/>
                               <w:numPr>
+                                <w:ilvl w:val="0"/>
                                 <w:numId w:val="0"/>
                               </w:numPr>
                               <w:spacing w:line="360" w:lineRule="auto"/>
@@ -2831,7 +2954,7 @@
           </mc:Choice>
           <mc:Fallback>
             <w:pict>
-              <v:shape id="Pole tekstowe 2" o:spid="_x0000_s1026" o:spt="202" type="#_x0000_t202" style="position:absolute;left:0pt;margin-left:197.25pt;margin-top:-34.1pt;height:838.85pt;width:361.65pt;mso-wrap-distance-bottom:3.6pt;mso-wrap-distance-left:9pt;mso-wrap-distance-right:9pt;mso-wrap-distance-top:3.6pt;z-index:251662336;mso-width-relative:page;mso-height-relative:page;" filled="f" stroked="f" coordsize="21600,21600" o:gfxdata="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">
+              <v:shape id="Pole tekstowe 2" o:spid="_x0000_s1026" o:spt="202" type="#_x0000_t202" style="position:absolute;left:0pt;margin-left:197.25pt;margin-top:-34.1pt;height:838.85pt;width:361.65pt;mso-wrap-distance-bottom:3.6pt;mso-wrap-distance-left:9pt;mso-wrap-distance-right:9pt;mso-wrap-distance-top:3.6pt;z-index:251662336;mso-width-relative:page;mso-height-relative:page;" filled="f" stroked="f" coordsize="21600,21600" o:gfxdata="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">
                 <v:fill on="f" focussize="0,0"/>
                 <v:stroke on="f" miterlimit="8" joinstyle="miter"/>
                 <v:imagedata o:title=""/>
@@ -3605,6 +3728,7 @@
                       <w:pPr>
                         <w:pStyle w:val="13"/>
                         <w:numPr>
+                          <w:ilvl w:val="0"/>
                           <w:numId w:val="0"/>
                         </w:numPr>
                         <w:spacing w:after="0" w:line="360" w:lineRule="auto"/>
@@ -3622,6 +3746,7 @@
                       <w:pPr>
                         <w:pStyle w:val="13"/>
                         <w:numPr>
+                          <w:ilvl w:val="0"/>
                           <w:numId w:val="0"/>
                         </w:numPr>
                         <w:spacing w:line="360" w:lineRule="auto"/>
@@ -3662,6 +3787,7 @@
                       <w:pPr>
                         <w:pStyle w:val="13"/>
                         <w:numPr>
+                          <w:ilvl w:val="0"/>
                           <w:numId w:val="0"/>
                         </w:numPr>
                         <w:spacing w:line="360" w:lineRule="auto"/>
@@ -4439,7 +4565,7 @@
     <w:lsdException w:uiPriority="99" w:name="Body Text Indent 2"/>
     <w:lsdException w:uiPriority="99" w:name="Body Text Indent 3"/>
     <w:lsdException w:uiPriority="99" w:name="Block Text"/>
-    <w:lsdException w:uiPriority="99" w:semiHidden="0" w:name="Hyperlink"/>
+    <w:lsdException w:qFormat="1" w:uiPriority="99" w:semiHidden="0" w:name="Hyperlink"/>
     <w:lsdException w:uiPriority="99" w:name="FollowedHyperlink"/>
     <w:lsdException w:qFormat="1" w:unhideWhenUsed="0" w:uiPriority="22" w:semiHidden="0" w:name="Strong"/>
     <w:lsdException w:qFormat="1" w:unhideWhenUsed="0" w:uiPriority="20" w:semiHidden="0" w:name="Emphasis"/>
@@ -4704,6 +4830,7 @@
     <w:name w:val="Hyperlink"/>
     <w:basedOn w:val="4"/>
     <w:unhideWhenUsed/>
+    <w:qFormat/>
     <w:uiPriority w:val="99"/>
     <w:rPr>
       <w:color w:val="0563C1" w:themeColor="hyperlink"/>
@@ -4755,6 +4882,7 @@
     <w:name w:val="Nagłówek 2 Znak"/>
     <w:basedOn w:val="4"/>
     <w:link w:val="3"/>
+    <w:qFormat/>
     <w:uiPriority w:val="9"/>
     <w:rPr>
       <w:rFonts w:eastAsiaTheme="majorEastAsia" w:cstheme="majorBidi"/>

</xml_diff>